<commit_message>
Documento de diseño 1.0
</commit_message>
<xml_diff>
--- a/Diseño/DDIS_V1.0_2017.docx
+++ b/Diseño/DDIS_V1.0_2017.docx
@@ -817,7 +817,14 @@
           <w:rFonts w:ascii="Arial" w:eastAsia="Arial" w:hAnsi="Arial"/>
           <w:sz w:val="24"/>
         </w:rPr>
-        <w:t>Diagrama de paquetes</w:t>
+        <w:t xml:space="preserve">Diagrama de </w:t>
+      </w:r>
+      <w:r>
+        <w:rPr>
+          <w:rFonts w:ascii="Arial" w:eastAsia="Arial" w:hAnsi="Arial"/>
+          <w:sz w:val="24"/>
+        </w:rPr>
+        <w:t>componentes</w:t>
       </w:r>
     </w:p>
     <w:p>
@@ -903,7 +910,14 @@
           <w:rFonts w:ascii="Arial" w:eastAsia="Arial" w:hAnsi="Arial"/>
           <w:sz w:val="24"/>
         </w:rPr>
-        <w:t>Diagrama de despliegue</w:t>
+        <w:t xml:space="preserve">Diagrama de </w:t>
+      </w:r>
+      <w:r>
+        <w:rPr>
+          <w:rFonts w:ascii="Arial" w:eastAsia="Arial" w:hAnsi="Arial"/>
+          <w:sz w:val="24"/>
+        </w:rPr>
+        <w:t>distribucion</w:t>
       </w:r>
     </w:p>
     <w:p>
@@ -2026,7 +2040,23 @@
           <w:sz w:val="24"/>
           <w:szCs w:val="24"/>
         </w:rPr>
-        <w:t xml:space="preserve">El diagrama de paquetes de </w:t>
+        <w:t xml:space="preserve">El diagrama de </w:t>
+      </w:r>
+      <w:r>
+        <w:rPr>
+          <w:rFonts w:ascii="Arial" w:hAnsi="Arial"/>
+          <w:sz w:val="24"/>
+          <w:szCs w:val="24"/>
+        </w:rPr>
+        <w:t>componentes</w:t>
+      </w:r>
+      <w:r>
+        <w:rPr>
+          <w:rFonts w:ascii="Arial" w:hAnsi="Arial"/>
+          <w:sz w:val="24"/>
+          <w:szCs w:val="24"/>
+        </w:rPr>
+        <w:t xml:space="preserve"> de </w:t>
       </w:r>
       <w:r>
         <w:rPr>
@@ -2042,15 +2072,15 @@
           <w:sz w:val="24"/>
           <w:szCs w:val="24"/>
         </w:rPr>
-        <w:t xml:space="preserve"> mantiene su estructura basada en el MVC (Modelo, Vista, Controlador), el cual se escogió para la versión 1.0 de este software. El patrón arquitectónico se sigue basando en sus tres capas, donde el modelo contiene los datos del sistema, el controlador maneja aquellas operaciones referentes a la lógica de negocios, y la capa de vista se enfoca en todo lo referente a la presentación del sistema. (Ilustración 1 Diagrama de paquetes)</w:t>
-      </w:r>
-      <w:r>
-        <w:rPr>
-          <w:rFonts w:ascii="Arial" w:hAnsi="Arial"/>
-          <w:sz w:val="24"/>
-          <w:szCs w:val="24"/>
-        </w:rPr>
-        <w:t>.</w:t>
+        <w:t xml:space="preserve"> mantiene su estructura basada en el MVC (Modelo, Vista, Controlador), el cual se escogió para la versión de este software. El patrón arquitectónico se sigue basando en sus tres capas, donde el modelo contiene los datos del sistema, el controlador maneja aquellas operaciones referentes a la lógica de negocios, y la capa de vista se enfoca en todo lo referente </w:t>
+      </w:r>
+      <w:r>
+        <w:rPr>
+          <w:rFonts w:ascii="Arial" w:hAnsi="Arial"/>
+          <w:sz w:val="24"/>
+          <w:szCs w:val="24"/>
+        </w:rPr>
+        <w:t>a la presentación del sistema.</w:t>
       </w:r>
     </w:p>
     <w:p>
@@ -2060,6 +2090,91 @@
           <w:tab w:val="left" w:pos="180"/>
         </w:tabs>
         <w:ind w:left="720"/>
+        <w:rPr>
+          <w:rFonts w:ascii="Arial" w:hAnsi="Arial"/>
+          <w:b/>
+          <w:sz w:val="24"/>
+          <w:szCs w:val="24"/>
+        </w:rPr>
+      </w:pPr>
+    </w:p>
+    <w:p>
+      <w:pPr>
+        <w:pStyle w:val="Prrafodelista"/>
+        <w:tabs>
+          <w:tab w:val="left" w:pos="180"/>
+        </w:tabs>
+        <w:ind w:left="360"/>
+        <w:rPr>
+          <w:rFonts w:ascii="Arial" w:hAnsi="Arial"/>
+          <w:b/>
+          <w:sz w:val="24"/>
+          <w:szCs w:val="24"/>
+        </w:rPr>
+      </w:pPr>
+      <w:r>
+        <w:rPr>
+          <w:rFonts w:ascii="Arial" w:hAnsi="Arial"/>
+          <w:b/>
+          <w:noProof/>
+          <w:sz w:val="24"/>
+          <w:szCs w:val="24"/>
+        </w:rPr>
+        <w:drawing>
+          <wp:inline distT="0" distB="0" distL="0" distR="0" wp14:anchorId="5E5AF350" wp14:editId="62351C40">
+            <wp:extent cx="5391150" cy="2924175"/>
+            <wp:effectExtent l="0" t="0" r="0" b="9525"/>
+            <wp:docPr id="14" name="Imagen 14"/>
+            <wp:cNvGraphicFramePr>
+              <a:graphicFrameLocks xmlns:a="http://schemas.openxmlformats.org/drawingml/2006/main" noChangeAspect="1"/>
+            </wp:cNvGraphicFramePr>
+            <a:graphic xmlns:a="http://schemas.openxmlformats.org/drawingml/2006/main">
+              <a:graphicData uri="http://schemas.openxmlformats.org/drawingml/2006/picture">
+                <pic:pic xmlns:pic="http://schemas.openxmlformats.org/drawingml/2006/picture">
+                  <pic:nvPicPr>
+                    <pic:cNvPr id="0" name="Picture 6"/>
+                    <pic:cNvPicPr>
+                      <a:picLocks noChangeAspect="1" noChangeArrowheads="1"/>
+                    </pic:cNvPicPr>
+                  </pic:nvPicPr>
+                  <pic:blipFill>
+                    <a:blip r:embed="rId9">
+                      <a:extLst>
+                        <a:ext uri="{28A0092B-C50C-407E-A947-70E740481C1C}">
+                          <a14:useLocalDpi xmlns:a14="http://schemas.microsoft.com/office/drawing/2010/main" val="0"/>
+                        </a:ext>
+                      </a:extLst>
+                    </a:blip>
+                    <a:srcRect/>
+                    <a:stretch>
+                      <a:fillRect/>
+                    </a:stretch>
+                  </pic:blipFill>
+                  <pic:spPr bwMode="auto">
+                    <a:xfrm>
+                      <a:off x="0" y="0"/>
+                      <a:ext cx="5391150" cy="2924175"/>
+                    </a:xfrm>
+                    <a:prstGeom prst="rect">
+                      <a:avLst/>
+                    </a:prstGeom>
+                    <a:noFill/>
+                    <a:ln>
+                      <a:noFill/>
+                    </a:ln>
+                  </pic:spPr>
+                </pic:pic>
+              </a:graphicData>
+            </a:graphic>
+          </wp:inline>
+        </w:drawing>
+      </w:r>
+    </w:p>
+    <w:p>
+      <w:pPr>
+        <w:tabs>
+          <w:tab w:val="left" w:pos="180"/>
+        </w:tabs>
         <w:rPr>
           <w:rFonts w:ascii="Arial" w:hAnsi="Arial"/>
           <w:b/>
@@ -2135,7 +2250,16 @@
           <w:sz w:val="22"/>
           <w:szCs w:val="22"/>
         </w:rPr>
-        <w:t>DIAGRAMA DE DESPLIEGUE</w:t>
+        <w:t xml:space="preserve">DIAGRAMA DE </w:t>
+      </w:r>
+      <w:r>
+        <w:rPr>
+          <w:rFonts w:ascii="Arial" w:hAnsi="Arial"/>
+          <w:b/>
+          <w:sz w:val="22"/>
+          <w:szCs w:val="22"/>
+        </w:rPr>
+        <w:t>DISTRIBUCION</w:t>
       </w:r>
     </w:p>
     <w:p>
@@ -2172,7 +2296,39 @@
           <w:sz w:val="24"/>
           <w:szCs w:val="24"/>
         </w:rPr>
-        <w:t xml:space="preserve">El diagrama de despliegue, muestra los componentes físicos de </w:t>
+        <w:t>El diagrama de</w:t>
+      </w:r>
+      <w:r>
+        <w:rPr>
+          <w:rFonts w:ascii="Arial" w:hAnsi="Arial"/>
+          <w:sz w:val="24"/>
+          <w:szCs w:val="24"/>
+        </w:rPr>
+        <w:t xml:space="preserve"> distribución nos </w:t>
+      </w:r>
+      <w:r>
+        <w:rPr>
+          <w:rFonts w:ascii="Arial" w:hAnsi="Arial"/>
+          <w:sz w:val="24"/>
+          <w:szCs w:val="24"/>
+        </w:rPr>
+        <w:t xml:space="preserve">muestra </w:t>
+      </w:r>
+      <w:r>
+        <w:rPr>
+          <w:rFonts w:ascii="Arial" w:hAnsi="Arial"/>
+          <w:sz w:val="24"/>
+          <w:szCs w:val="24"/>
+        </w:rPr>
+        <w:t>la estructura física</w:t>
+      </w:r>
+      <w:r>
+        <w:rPr>
+          <w:rFonts w:ascii="Arial" w:hAnsi="Arial"/>
+          <w:sz w:val="24"/>
+          <w:szCs w:val="24"/>
+        </w:rPr>
+        <w:t xml:space="preserve"> de </w:t>
       </w:r>
       <w:r>
         <w:rPr>
@@ -2220,32 +2376,298 @@
           <w:sz w:val="24"/>
           <w:szCs w:val="24"/>
         </w:rPr>
-        <w:t xml:space="preserve">, el diagrama de despliegue no cambia con su nueva versión, </w:t>
-      </w:r>
-      <w:r>
-        <w:rPr>
-          <w:rFonts w:ascii="Arial" w:hAnsi="Arial"/>
-          <w:sz w:val="24"/>
-          <w:szCs w:val="24"/>
-        </w:rPr>
-        <w:t xml:space="preserve">este sigue </w:t>
-      </w:r>
-      <w:r>
-        <w:rPr>
-          <w:rFonts w:ascii="Arial" w:hAnsi="Arial"/>
-          <w:sz w:val="24"/>
-          <w:szCs w:val="24"/>
-        </w:rPr>
-        <w:t>funcionando a partir del uso de clientes y servidores, manteniendo una conexión HTTP para usar todas sus funcionalidades por medio de un navegador web desde el dispositivo del cliente. (Ilustración 2 Diagrama de despliegue)</w:t>
-      </w:r>
-      <w:r>
-        <w:rPr>
-          <w:rFonts w:ascii="Arial" w:hAnsi="Arial"/>
-          <w:sz w:val="24"/>
-          <w:szCs w:val="24"/>
-        </w:rPr>
-        <w:t>.</w:t>
-      </w:r>
+        <w:t xml:space="preserve">, este diagrama muestra </w:t>
+      </w:r>
+      <w:r>
+        <w:rPr>
+          <w:rFonts w:ascii="Arial" w:hAnsi="Arial"/>
+          <w:sz w:val="24"/>
+          <w:szCs w:val="24"/>
+        </w:rPr>
+        <w:t>máquinas, los dispositivos, las interconexiones entre dispositivos y las piezas de software que se encontrarán en cada máquina.</w:t>
+      </w:r>
+    </w:p>
+    <w:p>
+      <w:pPr>
+        <w:pStyle w:val="Prrafodelista"/>
+        <w:tabs>
+          <w:tab w:val="left" w:pos="180"/>
+        </w:tabs>
+        <w:ind w:left="360"/>
+        <w:jc w:val="both"/>
+        <w:rPr>
+          <w:rFonts w:ascii="Arial" w:hAnsi="Arial"/>
+          <w:sz w:val="24"/>
+          <w:szCs w:val="24"/>
+        </w:rPr>
+      </w:pPr>
+    </w:p>
+    <w:p>
+      <w:pPr>
+        <w:pStyle w:val="Prrafodelista"/>
+        <w:tabs>
+          <w:tab w:val="left" w:pos="180"/>
+        </w:tabs>
+        <w:ind w:left="360"/>
+        <w:jc w:val="both"/>
+        <w:rPr>
+          <w:rFonts w:ascii="Arial" w:hAnsi="Arial"/>
+          <w:sz w:val="24"/>
+          <w:szCs w:val="24"/>
+        </w:rPr>
+      </w:pPr>
+      <w:bookmarkStart w:id="0" w:name="_GoBack"/>
+      <w:r>
+        <w:rPr>
+          <w:rFonts w:ascii="Arial" w:hAnsi="Arial"/>
+          <w:noProof/>
+          <w:sz w:val="24"/>
+          <w:szCs w:val="24"/>
+        </w:rPr>
+        <w:drawing>
+          <wp:anchor distT="0" distB="0" distL="114300" distR="114300" simplePos="0" relativeHeight="251665408" behindDoc="0" locked="0" layoutInCell="1" allowOverlap="1" wp14:anchorId="4123A6F8" wp14:editId="0FC951F0">
+            <wp:simplePos x="0" y="0"/>
+            <wp:positionH relativeFrom="margin">
+              <wp:align>center</wp:align>
+            </wp:positionH>
+            <wp:positionV relativeFrom="paragraph">
+              <wp:posOffset>7620</wp:posOffset>
+            </wp:positionV>
+            <wp:extent cx="5010150" cy="3105150"/>
+            <wp:effectExtent l="0" t="0" r="0" b="0"/>
+            <wp:wrapNone/>
+            <wp:docPr id="6" name="Imagen 6"/>
+            <wp:cNvGraphicFramePr>
+              <a:graphicFrameLocks xmlns:a="http://schemas.openxmlformats.org/drawingml/2006/main" noChangeAspect="1"/>
+            </wp:cNvGraphicFramePr>
+            <a:graphic xmlns:a="http://schemas.openxmlformats.org/drawingml/2006/main">
+              <a:graphicData uri="http://schemas.openxmlformats.org/drawingml/2006/picture">
+                <pic:pic xmlns:pic="http://schemas.openxmlformats.org/drawingml/2006/picture">
+                  <pic:nvPicPr>
+                    <pic:cNvPr id="0" name="Picture 2"/>
+                    <pic:cNvPicPr>
+                      <a:picLocks noChangeAspect="1" noChangeArrowheads="1"/>
+                    </pic:cNvPicPr>
+                  </pic:nvPicPr>
+                  <pic:blipFill>
+                    <a:blip r:embed="rId10">
+                      <a:extLst>
+                        <a:ext uri="{28A0092B-C50C-407E-A947-70E740481C1C}">
+                          <a14:useLocalDpi xmlns:a14="http://schemas.microsoft.com/office/drawing/2010/main" val="0"/>
+                        </a:ext>
+                      </a:extLst>
+                    </a:blip>
+                    <a:srcRect/>
+                    <a:stretch>
+                      <a:fillRect/>
+                    </a:stretch>
+                  </pic:blipFill>
+                  <pic:spPr bwMode="auto">
+                    <a:xfrm>
+                      <a:off x="0" y="0"/>
+                      <a:ext cx="5010150" cy="3105150"/>
+                    </a:xfrm>
+                    <a:prstGeom prst="rect">
+                      <a:avLst/>
+                    </a:prstGeom>
+                    <a:noFill/>
+                    <a:ln>
+                      <a:noFill/>
+                    </a:ln>
+                  </pic:spPr>
+                </pic:pic>
+              </a:graphicData>
+            </a:graphic>
+            <wp14:sizeRelH relativeFrom="page">
+              <wp14:pctWidth>0</wp14:pctWidth>
+            </wp14:sizeRelH>
+            <wp14:sizeRelV relativeFrom="page">
+              <wp14:pctHeight>0</wp14:pctHeight>
+            </wp14:sizeRelV>
+          </wp:anchor>
+        </w:drawing>
+      </w:r>
+      <w:bookmarkEnd w:id="0"/>
+    </w:p>
+    <w:p>
+      <w:pPr>
+        <w:pStyle w:val="Prrafodelista"/>
+        <w:tabs>
+          <w:tab w:val="left" w:pos="180"/>
+        </w:tabs>
+        <w:ind w:left="360"/>
+        <w:jc w:val="both"/>
+        <w:rPr>
+          <w:rFonts w:ascii="Arial" w:hAnsi="Arial"/>
+          <w:sz w:val="24"/>
+          <w:szCs w:val="24"/>
+        </w:rPr>
+      </w:pPr>
+    </w:p>
+    <w:p>
+      <w:pPr>
+        <w:pStyle w:val="Prrafodelista"/>
+        <w:tabs>
+          <w:tab w:val="left" w:pos="180"/>
+        </w:tabs>
+        <w:ind w:left="360"/>
+        <w:jc w:val="both"/>
+        <w:rPr>
+          <w:rFonts w:ascii="Arial" w:hAnsi="Arial"/>
+          <w:sz w:val="24"/>
+          <w:szCs w:val="24"/>
+        </w:rPr>
+      </w:pPr>
+    </w:p>
+    <w:p>
+      <w:pPr>
+        <w:pStyle w:val="Prrafodelista"/>
+        <w:tabs>
+          <w:tab w:val="left" w:pos="180"/>
+        </w:tabs>
+        <w:ind w:left="360"/>
+        <w:jc w:val="both"/>
+        <w:rPr>
+          <w:rFonts w:ascii="Arial" w:hAnsi="Arial"/>
+          <w:sz w:val="24"/>
+          <w:szCs w:val="24"/>
+        </w:rPr>
+      </w:pPr>
+    </w:p>
+    <w:p>
+      <w:pPr>
+        <w:pStyle w:val="Prrafodelista"/>
+        <w:tabs>
+          <w:tab w:val="left" w:pos="180"/>
+        </w:tabs>
+        <w:ind w:left="360"/>
+        <w:jc w:val="both"/>
+        <w:rPr>
+          <w:rFonts w:ascii="Arial" w:hAnsi="Arial"/>
+          <w:sz w:val="24"/>
+          <w:szCs w:val="24"/>
+        </w:rPr>
+      </w:pPr>
+    </w:p>
+    <w:p>
+      <w:pPr>
+        <w:pStyle w:val="Prrafodelista"/>
+        <w:tabs>
+          <w:tab w:val="left" w:pos="180"/>
+        </w:tabs>
+        <w:ind w:left="360"/>
+        <w:jc w:val="both"/>
+        <w:rPr>
+          <w:rFonts w:ascii="Arial" w:hAnsi="Arial"/>
+          <w:sz w:val="24"/>
+          <w:szCs w:val="24"/>
+        </w:rPr>
+      </w:pPr>
+    </w:p>
+    <w:p>
+      <w:pPr>
+        <w:pStyle w:val="Prrafodelista"/>
+        <w:tabs>
+          <w:tab w:val="left" w:pos="180"/>
+        </w:tabs>
+        <w:ind w:left="360"/>
+        <w:jc w:val="both"/>
+        <w:rPr>
+          <w:rFonts w:ascii="Arial" w:hAnsi="Arial"/>
+          <w:sz w:val="24"/>
+          <w:szCs w:val="24"/>
+        </w:rPr>
+      </w:pPr>
+    </w:p>
+    <w:p>
+      <w:pPr>
+        <w:pStyle w:val="Prrafodelista"/>
+        <w:tabs>
+          <w:tab w:val="left" w:pos="180"/>
+        </w:tabs>
+        <w:ind w:left="360"/>
+        <w:jc w:val="both"/>
+        <w:rPr>
+          <w:rFonts w:ascii="Arial" w:hAnsi="Arial"/>
+          <w:sz w:val="24"/>
+          <w:szCs w:val="24"/>
+        </w:rPr>
+      </w:pPr>
+    </w:p>
+    <w:p>
+      <w:pPr>
+        <w:pStyle w:val="Prrafodelista"/>
+        <w:tabs>
+          <w:tab w:val="left" w:pos="180"/>
+        </w:tabs>
+        <w:ind w:left="360"/>
+        <w:jc w:val="both"/>
+        <w:rPr>
+          <w:rFonts w:ascii="Arial" w:hAnsi="Arial"/>
+          <w:sz w:val="24"/>
+          <w:szCs w:val="24"/>
+        </w:rPr>
+      </w:pPr>
+    </w:p>
+    <w:p>
+      <w:pPr>
+        <w:pStyle w:val="Prrafodelista"/>
+        <w:tabs>
+          <w:tab w:val="left" w:pos="180"/>
+        </w:tabs>
+        <w:ind w:left="360"/>
+        <w:jc w:val="both"/>
+        <w:rPr>
+          <w:rFonts w:ascii="Arial" w:hAnsi="Arial"/>
+          <w:sz w:val="24"/>
+          <w:szCs w:val="24"/>
+        </w:rPr>
+      </w:pPr>
+    </w:p>
+    <w:p>
+      <w:pPr>
+        <w:pStyle w:val="Prrafodelista"/>
+        <w:tabs>
+          <w:tab w:val="left" w:pos="180"/>
+        </w:tabs>
+        <w:ind w:left="360"/>
+        <w:jc w:val="both"/>
+        <w:rPr>
+          <w:rFonts w:ascii="Arial" w:hAnsi="Arial"/>
+          <w:sz w:val="24"/>
+          <w:szCs w:val="24"/>
+        </w:rPr>
+      </w:pPr>
+    </w:p>
+    <w:p>
+      <w:pPr>
+        <w:pStyle w:val="Prrafodelista"/>
+        <w:tabs>
+          <w:tab w:val="left" w:pos="180"/>
+        </w:tabs>
+        <w:ind w:left="360"/>
+        <w:jc w:val="both"/>
+        <w:rPr>
+          <w:rFonts w:ascii="Arial" w:hAnsi="Arial"/>
+          <w:sz w:val="24"/>
+          <w:szCs w:val="24"/>
+        </w:rPr>
+      </w:pPr>
+    </w:p>
+    <w:p>
+      <w:pPr>
+        <w:pStyle w:val="Prrafodelista"/>
+        <w:tabs>
+          <w:tab w:val="left" w:pos="180"/>
+        </w:tabs>
+        <w:ind w:left="360"/>
+        <w:jc w:val="both"/>
+        <w:rPr>
+          <w:rFonts w:ascii="Arial" w:hAnsi="Arial"/>
+          <w:sz w:val="24"/>
+          <w:szCs w:val="24"/>
+        </w:rPr>
+      </w:pPr>
     </w:p>
     <w:p>
       <w:pPr>
@@ -2525,7 +2947,7 @@
                     </pic:cNvPicPr>
                   </pic:nvPicPr>
                   <pic:blipFill>
-                    <a:blip r:embed="rId9">
+                    <a:blip r:embed="rId11">
                       <a:extLst>
                         <a:ext uri="{28A0092B-C50C-407E-A947-70E740481C1C}">
                           <a14:useLocalDpi xmlns:a14="http://schemas.microsoft.com/office/drawing/2010/main" val="0"/>
@@ -2724,7 +3146,7 @@
                     </pic:cNvPicPr>
                   </pic:nvPicPr>
                   <pic:blipFill>
-                    <a:blip r:embed="rId10">
+                    <a:blip r:embed="rId12">
                       <a:extLst>
                         <a:ext uri="{28A0092B-C50C-407E-A947-70E740481C1C}">
                           <a14:useLocalDpi xmlns:a14="http://schemas.microsoft.com/office/drawing/2010/main" val="0"/>
@@ -2817,6 +3239,21 @@
     <w:p>
       <w:pPr>
         <w:pStyle w:val="Prrafodelista"/>
+        <w:tabs>
+          <w:tab w:val="left" w:pos="180"/>
+        </w:tabs>
+        <w:ind w:left="1068"/>
+        <w:jc w:val="both"/>
+        <w:rPr>
+          <w:rFonts w:ascii="Arial" w:hAnsi="Arial"/>
+          <w:sz w:val="24"/>
+          <w:szCs w:val="24"/>
+        </w:rPr>
+      </w:pPr>
+    </w:p>
+    <w:p>
+      <w:pPr>
+        <w:pStyle w:val="Prrafodelista"/>
         <w:numPr>
           <w:ilvl w:val="0"/>
           <w:numId w:val="5"/>
@@ -2861,7 +3298,30 @@
           <w:sz w:val="24"/>
           <w:szCs w:val="24"/>
         </w:rPr>
-        <w:t xml:space="preserve"> una cuenta puede crearse una cuenta nivel usuario para que pueda acceder y ver sus llamadas y recargas.</w:t>
+        <w:t xml:space="preserve"> una cuenta puede </w:t>
+      </w:r>
+    </w:p>
+    <w:p>
+      <w:pPr>
+        <w:pStyle w:val="Prrafodelista"/>
+        <w:tabs>
+          <w:tab w:val="left" w:pos="180"/>
+        </w:tabs>
+        <w:ind w:left="1068"/>
+        <w:jc w:val="both"/>
+        <w:rPr>
+          <w:rFonts w:ascii="Arial" w:hAnsi="Arial"/>
+          <w:sz w:val="24"/>
+          <w:szCs w:val="24"/>
+        </w:rPr>
+      </w:pPr>
+      <w:r>
+        <w:rPr>
+          <w:rFonts w:ascii="Arial" w:hAnsi="Arial"/>
+          <w:sz w:val="24"/>
+          <w:szCs w:val="24"/>
+        </w:rPr>
+        <w:t>crearse una cuenta nivel usuario para que pueda acceder y ver sus llamadas y recargas.</w:t>
       </w:r>
       <w:r>
         <w:rPr>
@@ -2913,7 +3373,7 @@
                     </pic:cNvPicPr>
                   </pic:nvPicPr>
                   <pic:blipFill>
-                    <a:blip r:embed="rId11">
+                    <a:blip r:embed="rId13">
                       <a:extLst>
                         <a:ext uri="{28A0092B-C50C-407E-A947-70E740481C1C}">
                           <a14:useLocalDpi xmlns:a14="http://schemas.microsoft.com/office/drawing/2010/main" val="0"/>
@@ -3133,7 +3593,7 @@
                     </pic:cNvPicPr>
                   </pic:nvPicPr>
                   <pic:blipFill>
-                    <a:blip r:embed="rId12">
+                    <a:blip r:embed="rId14">
                       <a:extLst>
                         <a:ext uri="{28A0092B-C50C-407E-A947-70E740481C1C}">
                           <a14:useLocalDpi xmlns:a14="http://schemas.microsoft.com/office/drawing/2010/main" val="0"/>
@@ -3168,66 +3628,6 @@
     <w:p>
       <w:pPr>
         <w:pStyle w:val="Prrafodelista"/>
-        <w:tabs>
-          <w:tab w:val="left" w:pos="180"/>
-        </w:tabs>
-        <w:ind w:left="720"/>
-        <w:jc w:val="both"/>
-        <w:rPr>
-          <w:rFonts w:ascii="Arial" w:hAnsi="Arial"/>
-          <w:sz w:val="24"/>
-          <w:szCs w:val="24"/>
-        </w:rPr>
-      </w:pPr>
-    </w:p>
-    <w:p>
-      <w:pPr>
-        <w:pStyle w:val="Prrafodelista"/>
-        <w:tabs>
-          <w:tab w:val="left" w:pos="180"/>
-        </w:tabs>
-        <w:ind w:left="720"/>
-        <w:jc w:val="both"/>
-        <w:rPr>
-          <w:rFonts w:ascii="Arial" w:hAnsi="Arial"/>
-          <w:sz w:val="24"/>
-          <w:szCs w:val="24"/>
-        </w:rPr>
-      </w:pPr>
-    </w:p>
-    <w:p>
-      <w:pPr>
-        <w:pStyle w:val="Prrafodelista"/>
-        <w:tabs>
-          <w:tab w:val="left" w:pos="180"/>
-        </w:tabs>
-        <w:ind w:left="720"/>
-        <w:jc w:val="both"/>
-        <w:rPr>
-          <w:rFonts w:ascii="Arial" w:hAnsi="Arial"/>
-          <w:sz w:val="24"/>
-          <w:szCs w:val="24"/>
-        </w:rPr>
-      </w:pPr>
-    </w:p>
-    <w:p>
-      <w:pPr>
-        <w:pStyle w:val="Prrafodelista"/>
-        <w:tabs>
-          <w:tab w:val="left" w:pos="180"/>
-        </w:tabs>
-        <w:ind w:left="720"/>
-        <w:jc w:val="both"/>
-        <w:rPr>
-          <w:rFonts w:ascii="Arial" w:hAnsi="Arial"/>
-          <w:sz w:val="24"/>
-          <w:szCs w:val="24"/>
-        </w:rPr>
-      </w:pPr>
-    </w:p>
-    <w:p>
-      <w:pPr>
-        <w:pStyle w:val="Prrafodelista"/>
         <w:numPr>
           <w:ilvl w:val="0"/>
           <w:numId w:val="2"/>
@@ -3384,7 +3784,23 @@
           <w:sz w:val="24"/>
           <w:szCs w:val="24"/>
         </w:rPr>
-        <w:t>Dado que las características implementadas para la plataforma VOIP usan datos pertinentes a los módulos de atención sostenida y selectiva, se decidió utilizar un modelo de tablas para poder almacenar y controlar los nuevos datos que persistirán y serán usados por el sistema. Este modelo es basado en el modelo de tablas usado para el sistema, el cual fue implementado por Miguel Cotrina; para el sistema, se crearon nuevas entidades y conexiones entre estas entidades que fueron utilizadas para las funcionalidades del</w:t>
+        <w:t xml:space="preserve">Dado que las características implementadas para la plataforma VOIP usan datos pertinentes a los módulos de atención sostenida y selectiva, se decidió utilizar un modelo de tablas para poder almacenar y controlar los nuevos datos que persistirán y serán usados por el sistema. Este modelo es basado en el modelo de tablas usado para el sistema, el cual fue implementado por Miguel Cotrina; para el sistema, se crearon </w:t>
+      </w:r>
+      <w:r>
+        <w:rPr>
+          <w:rFonts w:ascii="Arial" w:hAnsi="Arial"/>
+          <w:sz w:val="24"/>
+          <w:szCs w:val="24"/>
+        </w:rPr>
+        <w:t xml:space="preserve">nuevas </w:t>
+      </w:r>
+      <w:r>
+        <w:rPr>
+          <w:rFonts w:ascii="Arial" w:hAnsi="Arial"/>
+          <w:sz w:val="24"/>
+          <w:szCs w:val="24"/>
+        </w:rPr>
+        <w:t>entidades y conexiones entre estas entidades que fueron utilizadas para las funcionalidades del</w:t>
       </w:r>
       <w:r>
         <w:rPr>
@@ -3394,48 +3810,6 @@
         </w:rPr>
         <w:t xml:space="preserve"> sistema. </w:t>
       </w:r>
-    </w:p>
-    <w:p>
-      <w:pPr>
-        <w:pStyle w:val="Prrafodelista"/>
-        <w:tabs>
-          <w:tab w:val="left" w:pos="180"/>
-        </w:tabs>
-        <w:jc w:val="both"/>
-        <w:rPr>
-          <w:rFonts w:ascii="Arial" w:hAnsi="Arial"/>
-          <w:sz w:val="24"/>
-          <w:szCs w:val="24"/>
-        </w:rPr>
-      </w:pPr>
-    </w:p>
-    <w:p>
-      <w:pPr>
-        <w:pStyle w:val="Prrafodelista"/>
-        <w:tabs>
-          <w:tab w:val="left" w:pos="180"/>
-        </w:tabs>
-        <w:jc w:val="both"/>
-        <w:rPr>
-          <w:rFonts w:ascii="Arial" w:hAnsi="Arial"/>
-          <w:sz w:val="24"/>
-          <w:szCs w:val="24"/>
-        </w:rPr>
-      </w:pPr>
-    </w:p>
-    <w:p>
-      <w:pPr>
-        <w:pStyle w:val="Prrafodelista"/>
-        <w:tabs>
-          <w:tab w:val="left" w:pos="180"/>
-        </w:tabs>
-        <w:jc w:val="both"/>
-        <w:rPr>
-          <w:rFonts w:ascii="Arial" w:hAnsi="Arial"/>
-          <w:sz w:val="24"/>
-          <w:szCs w:val="24"/>
-        </w:rPr>
-      </w:pPr>
     </w:p>
     <w:p>
       <w:pPr>
@@ -3523,7 +3897,7 @@
                     <pic:cNvPicPr/>
                   </pic:nvPicPr>
                   <pic:blipFill>
-                    <a:blip r:embed="rId13">
+                    <a:blip r:embed="rId15">
                       <a:extLst>
                         <a:ext uri="{28A0092B-C50C-407E-A947-70E740481C1C}">
                           <a14:useLocalDpi xmlns:a14="http://schemas.microsoft.com/office/drawing/2010/main" val="0"/>
@@ -3839,191 +4213,45 @@
     </w:p>
     <w:p>
       <w:pPr>
+        <w:tabs>
+          <w:tab w:val="left" w:pos="180"/>
+        </w:tabs>
+        <w:rPr>
+          <w:rFonts w:ascii="Arial" w:hAnsi="Arial"/>
+          <w:b/>
+        </w:rPr>
+      </w:pPr>
+    </w:p>
+    <w:p>
+      <w:pPr>
+        <w:tabs>
+          <w:tab w:val="left" w:pos="180"/>
+        </w:tabs>
+        <w:rPr>
+          <w:rFonts w:ascii="Arial" w:hAnsi="Arial"/>
+          <w:b/>
+        </w:rPr>
+      </w:pPr>
+    </w:p>
+    <w:p>
+      <w:pPr>
+        <w:tabs>
+          <w:tab w:val="left" w:pos="180"/>
+        </w:tabs>
+        <w:rPr>
+          <w:rFonts w:ascii="Arial" w:hAnsi="Arial"/>
+          <w:b/>
+        </w:rPr>
+      </w:pPr>
+    </w:p>
+    <w:p>
+      <w:pPr>
         <w:pStyle w:val="Prrafodelista"/>
         <w:tabs>
           <w:tab w:val="left" w:pos="180"/>
         </w:tabs>
         <w:ind w:left="720"/>
-        <w:rPr>
-          <w:rFonts w:ascii="Arial" w:hAnsi="Arial"/>
-          <w:b/>
-          <w:sz w:val="22"/>
-          <w:szCs w:val="22"/>
-        </w:rPr>
-      </w:pPr>
-    </w:p>
-    <w:p>
-      <w:pPr>
-        <w:pStyle w:val="Prrafodelista"/>
-        <w:tabs>
-          <w:tab w:val="left" w:pos="180"/>
-        </w:tabs>
-        <w:ind w:left="720"/>
-        <w:rPr>
-          <w:rFonts w:ascii="Arial" w:hAnsi="Arial"/>
-          <w:b/>
-          <w:sz w:val="22"/>
-          <w:szCs w:val="22"/>
-        </w:rPr>
-      </w:pPr>
-    </w:p>
-    <w:p>
-      <w:pPr>
-        <w:pStyle w:val="Prrafodelista"/>
-        <w:tabs>
-          <w:tab w:val="left" w:pos="180"/>
-        </w:tabs>
-        <w:ind w:left="720"/>
-        <w:rPr>
-          <w:rFonts w:ascii="Arial" w:hAnsi="Arial"/>
-          <w:b/>
-          <w:sz w:val="22"/>
-          <w:szCs w:val="22"/>
-        </w:rPr>
-      </w:pPr>
-    </w:p>
-    <w:p>
-      <w:pPr>
-        <w:pStyle w:val="Prrafodelista"/>
-        <w:tabs>
-          <w:tab w:val="left" w:pos="180"/>
-        </w:tabs>
-        <w:ind w:left="720"/>
-        <w:rPr>
-          <w:rFonts w:ascii="Arial" w:hAnsi="Arial"/>
-          <w:b/>
-          <w:sz w:val="22"/>
-          <w:szCs w:val="22"/>
-        </w:rPr>
-      </w:pPr>
-    </w:p>
-    <w:p>
-      <w:pPr>
-        <w:pStyle w:val="Prrafodelista"/>
-        <w:tabs>
-          <w:tab w:val="left" w:pos="180"/>
-        </w:tabs>
-        <w:ind w:left="720"/>
-        <w:rPr>
-          <w:rFonts w:ascii="Arial" w:hAnsi="Arial"/>
-          <w:b/>
-          <w:sz w:val="22"/>
-          <w:szCs w:val="22"/>
-        </w:rPr>
-      </w:pPr>
-    </w:p>
-    <w:p>
-      <w:pPr>
-        <w:pStyle w:val="Prrafodelista"/>
-        <w:tabs>
-          <w:tab w:val="left" w:pos="180"/>
-        </w:tabs>
-        <w:ind w:left="720"/>
-        <w:rPr>
-          <w:rFonts w:ascii="Arial" w:hAnsi="Arial"/>
-          <w:b/>
-          <w:sz w:val="22"/>
-          <w:szCs w:val="22"/>
-        </w:rPr>
-      </w:pPr>
-    </w:p>
-    <w:p>
-      <w:pPr>
-        <w:pStyle w:val="Prrafodelista"/>
-        <w:tabs>
-          <w:tab w:val="left" w:pos="180"/>
-        </w:tabs>
-        <w:ind w:left="720"/>
-        <w:rPr>
-          <w:rFonts w:ascii="Arial" w:hAnsi="Arial"/>
-          <w:b/>
-          <w:sz w:val="22"/>
-          <w:szCs w:val="22"/>
-        </w:rPr>
-      </w:pPr>
-    </w:p>
-    <w:p>
-      <w:pPr>
-        <w:pStyle w:val="Prrafodelista"/>
-        <w:tabs>
-          <w:tab w:val="left" w:pos="180"/>
-        </w:tabs>
-        <w:ind w:left="720"/>
-        <w:rPr>
-          <w:rFonts w:ascii="Arial" w:hAnsi="Arial"/>
-          <w:b/>
-          <w:sz w:val="22"/>
-          <w:szCs w:val="22"/>
-        </w:rPr>
-      </w:pPr>
-    </w:p>
-    <w:p>
-      <w:pPr>
-        <w:pStyle w:val="Prrafodelista"/>
-        <w:tabs>
-          <w:tab w:val="left" w:pos="180"/>
-        </w:tabs>
-        <w:ind w:left="720"/>
-        <w:rPr>
-          <w:rFonts w:ascii="Arial" w:hAnsi="Arial"/>
-          <w:b/>
-          <w:sz w:val="22"/>
-          <w:szCs w:val="22"/>
-        </w:rPr>
-      </w:pPr>
-    </w:p>
-    <w:p>
-      <w:pPr>
-        <w:pStyle w:val="Prrafodelista"/>
-        <w:tabs>
-          <w:tab w:val="left" w:pos="180"/>
-        </w:tabs>
-        <w:ind w:left="720"/>
-        <w:rPr>
-          <w:rFonts w:ascii="Arial" w:hAnsi="Arial"/>
-          <w:b/>
-          <w:sz w:val="22"/>
-          <w:szCs w:val="22"/>
-        </w:rPr>
-      </w:pPr>
-    </w:p>
-    <w:p>
-      <w:pPr>
-        <w:pStyle w:val="Prrafodelista"/>
-        <w:tabs>
-          <w:tab w:val="left" w:pos="180"/>
-        </w:tabs>
-        <w:ind w:left="720"/>
-        <w:rPr>
-          <w:rFonts w:ascii="Arial" w:hAnsi="Arial"/>
-          <w:b/>
-          <w:sz w:val="22"/>
-          <w:szCs w:val="22"/>
-        </w:rPr>
-      </w:pPr>
-    </w:p>
-    <w:p>
-      <w:pPr>
-        <w:pStyle w:val="Prrafodelista"/>
-        <w:tabs>
-          <w:tab w:val="left" w:pos="180"/>
-        </w:tabs>
-        <w:ind w:left="720"/>
-        <w:rPr>
-          <w:rFonts w:ascii="Arial" w:hAnsi="Arial"/>
-          <w:b/>
-          <w:sz w:val="22"/>
-          <w:szCs w:val="22"/>
-        </w:rPr>
-      </w:pPr>
-    </w:p>
-    <w:p>
-      <w:pPr>
-        <w:pStyle w:val="Prrafodelista"/>
-        <w:tabs>
-          <w:tab w:val="left" w:pos="180"/>
-        </w:tabs>
-        <w:ind w:left="720"/>
+        <w:jc w:val="both"/>
         <w:rPr>
           <w:rFonts w:ascii="Arial" w:hAnsi="Arial"/>
           <w:b/>
@@ -4079,6 +4307,22 @@
     <w:p>
       <w:pPr>
         <w:pStyle w:val="Prrafodelista"/>
+        <w:tabs>
+          <w:tab w:val="left" w:pos="180"/>
+        </w:tabs>
+        <w:ind w:left="720"/>
+        <w:jc w:val="both"/>
+        <w:rPr>
+          <w:rFonts w:ascii="Arial" w:hAnsi="Arial"/>
+          <w:b/>
+          <w:sz w:val="22"/>
+          <w:szCs w:val="22"/>
+        </w:rPr>
+      </w:pPr>
+    </w:p>
+    <w:p>
+      <w:pPr>
+        <w:pStyle w:val="Prrafodelista"/>
         <w:numPr>
           <w:ilvl w:val="2"/>
           <w:numId w:val="2"/>
@@ -4121,17 +4365,13 @@
     </w:p>
     <w:p>
       <w:pPr>
-        <w:pStyle w:val="Prrafodelista"/>
-        <w:tabs>
-          <w:tab w:val="left" w:pos="180"/>
-        </w:tabs>
-        <w:ind w:left="1080"/>
-        <w:jc w:val="both"/>
-        <w:rPr>
-          <w:rFonts w:ascii="Arial" w:hAnsi="Arial"/>
-          <w:b/>
-          <w:sz w:val="22"/>
-          <w:szCs w:val="22"/>
+        <w:tabs>
+          <w:tab w:val="left" w:pos="180"/>
+        </w:tabs>
+        <w:jc w:val="both"/>
+        <w:rPr>
+          <w:rFonts w:ascii="Arial" w:hAnsi="Arial"/>
+          <w:b/>
         </w:rPr>
       </w:pPr>
     </w:p>
@@ -4195,7 +4435,30 @@
           <w:sz w:val="24"/>
           <w:szCs w:val="24"/>
         </w:rPr>
-        <w:t xml:space="preserve"> dependerá si el usuario administrador activo la actividad. A partir del siguiente diagrama, se puede ilustrar la navegabilidad de los usuarios del software</w:t>
+        <w:t xml:space="preserve"> dependerá si el usuario administrador activo la actividad. A </w:t>
+      </w:r>
+    </w:p>
+    <w:p>
+      <w:pPr>
+        <w:pStyle w:val="Prrafodelista"/>
+        <w:tabs>
+          <w:tab w:val="left" w:pos="180"/>
+        </w:tabs>
+        <w:ind w:left="720"/>
+        <w:jc w:val="both"/>
+        <w:rPr>
+          <w:rFonts w:ascii="Arial" w:hAnsi="Arial"/>
+          <w:sz w:val="24"/>
+          <w:szCs w:val="24"/>
+        </w:rPr>
+      </w:pPr>
+      <w:r>
+        <w:rPr>
+          <w:rFonts w:ascii="Arial" w:hAnsi="Arial"/>
+          <w:sz w:val="24"/>
+          <w:szCs w:val="24"/>
+        </w:rPr>
+        <w:t>partir del siguiente diagrama, se puede ilustrar la navegabilidad de los usuarios del software</w:t>
       </w:r>
       <w:r>
         <w:rPr>
@@ -4211,182 +4474,27 @@
           <w:sz w:val="24"/>
           <w:szCs w:val="24"/>
         </w:rPr>
-        <w:t>enfocado en sus nuevas implementaciones. (Ilustración 10 Diagrama de navegabilidad).</w:t>
-      </w:r>
-    </w:p>
-    <w:p>
-      <w:pPr>
-        <w:pStyle w:val="Prrafodelista"/>
-        <w:tabs>
-          <w:tab w:val="left" w:pos="180"/>
-        </w:tabs>
-        <w:ind w:left="720"/>
-        <w:jc w:val="both"/>
-        <w:rPr>
-          <w:rFonts w:ascii="Arial" w:hAnsi="Arial"/>
-          <w:sz w:val="24"/>
-          <w:szCs w:val="24"/>
-        </w:rPr>
-      </w:pPr>
-    </w:p>
-    <w:p>
-      <w:pPr>
-        <w:pStyle w:val="Prrafodelista"/>
-        <w:tabs>
-          <w:tab w:val="left" w:pos="180"/>
-        </w:tabs>
-        <w:ind w:left="720"/>
-        <w:jc w:val="both"/>
-        <w:rPr>
-          <w:rFonts w:ascii="Arial" w:hAnsi="Arial"/>
-          <w:sz w:val="24"/>
-          <w:szCs w:val="24"/>
-        </w:rPr>
-      </w:pPr>
-    </w:p>
-    <w:p>
-      <w:pPr>
-        <w:pStyle w:val="Prrafodelista"/>
-        <w:tabs>
-          <w:tab w:val="left" w:pos="180"/>
-        </w:tabs>
-        <w:ind w:left="720"/>
-        <w:jc w:val="both"/>
-        <w:rPr>
-          <w:rFonts w:ascii="Arial" w:hAnsi="Arial"/>
-          <w:sz w:val="24"/>
-          <w:szCs w:val="24"/>
-        </w:rPr>
-      </w:pPr>
-    </w:p>
-    <w:p>
-      <w:pPr>
-        <w:pStyle w:val="Prrafodelista"/>
-        <w:tabs>
-          <w:tab w:val="left" w:pos="180"/>
-        </w:tabs>
-        <w:ind w:left="720"/>
-        <w:jc w:val="both"/>
-        <w:rPr>
-          <w:rFonts w:ascii="Arial" w:hAnsi="Arial"/>
-          <w:sz w:val="24"/>
-          <w:szCs w:val="24"/>
-        </w:rPr>
-      </w:pPr>
-    </w:p>
-    <w:p>
-      <w:pPr>
-        <w:pStyle w:val="Prrafodelista"/>
-        <w:tabs>
-          <w:tab w:val="left" w:pos="180"/>
-        </w:tabs>
-        <w:ind w:left="720"/>
-        <w:jc w:val="both"/>
-        <w:rPr>
-          <w:rFonts w:ascii="Arial" w:hAnsi="Arial"/>
-          <w:sz w:val="24"/>
-          <w:szCs w:val="24"/>
-        </w:rPr>
-      </w:pPr>
-    </w:p>
-    <w:p>
-      <w:pPr>
-        <w:pStyle w:val="Prrafodelista"/>
-        <w:tabs>
-          <w:tab w:val="left" w:pos="180"/>
-        </w:tabs>
-        <w:ind w:left="720"/>
-        <w:jc w:val="both"/>
-        <w:rPr>
-          <w:rFonts w:ascii="Arial" w:hAnsi="Arial"/>
-          <w:sz w:val="24"/>
-          <w:szCs w:val="24"/>
-        </w:rPr>
-      </w:pPr>
-    </w:p>
-    <w:p>
-      <w:pPr>
-        <w:pStyle w:val="Prrafodelista"/>
-        <w:tabs>
-          <w:tab w:val="left" w:pos="180"/>
-        </w:tabs>
-        <w:ind w:left="720"/>
-        <w:jc w:val="both"/>
-        <w:rPr>
-          <w:rFonts w:ascii="Arial" w:hAnsi="Arial"/>
-          <w:sz w:val="24"/>
-          <w:szCs w:val="24"/>
-        </w:rPr>
-      </w:pPr>
-    </w:p>
-    <w:p>
-      <w:pPr>
-        <w:pStyle w:val="Prrafodelista"/>
-        <w:tabs>
-          <w:tab w:val="left" w:pos="180"/>
-        </w:tabs>
-        <w:ind w:left="720"/>
-        <w:jc w:val="both"/>
-        <w:rPr>
-          <w:rFonts w:ascii="Arial" w:hAnsi="Arial"/>
-          <w:sz w:val="24"/>
-          <w:szCs w:val="24"/>
-        </w:rPr>
-      </w:pPr>
-    </w:p>
-    <w:p>
-      <w:pPr>
-        <w:pStyle w:val="Prrafodelista"/>
-        <w:tabs>
-          <w:tab w:val="left" w:pos="180"/>
-        </w:tabs>
-        <w:ind w:left="720"/>
-        <w:jc w:val="both"/>
-        <w:rPr>
-          <w:rFonts w:ascii="Arial" w:hAnsi="Arial"/>
-          <w:sz w:val="24"/>
-          <w:szCs w:val="24"/>
-        </w:rPr>
-      </w:pPr>
-    </w:p>
-    <w:p>
-      <w:pPr>
-        <w:pStyle w:val="Prrafodelista"/>
-        <w:tabs>
-          <w:tab w:val="left" w:pos="180"/>
-        </w:tabs>
-        <w:ind w:left="720"/>
-        <w:jc w:val="both"/>
-        <w:rPr>
-          <w:rFonts w:ascii="Arial" w:hAnsi="Arial"/>
-          <w:sz w:val="24"/>
-          <w:szCs w:val="24"/>
-        </w:rPr>
-      </w:pPr>
-    </w:p>
-    <w:p>
-      <w:pPr>
-        <w:pStyle w:val="Prrafodelista"/>
-        <w:tabs>
-          <w:tab w:val="left" w:pos="180"/>
-        </w:tabs>
-        <w:ind w:left="720"/>
-        <w:jc w:val="both"/>
-        <w:rPr>
-          <w:rFonts w:ascii="Arial" w:hAnsi="Arial"/>
-          <w:sz w:val="24"/>
-          <w:szCs w:val="24"/>
-        </w:rPr>
-      </w:pPr>
-      <w:r>
-        <w:rPr>
-          <w:rFonts w:ascii="Arial" w:hAnsi="Arial"/>
+        <w:t>enfocado en sus nuevas implementaciones.</w:t>
+      </w:r>
+    </w:p>
+    <w:p>
+      <w:pPr>
+        <w:tabs>
+          <w:tab w:val="left" w:pos="180"/>
+        </w:tabs>
+        <w:jc w:val="both"/>
+        <w:rPr>
+          <w:rFonts w:ascii="Arial" w:hAnsi="Arial"/>
+          <w:sz w:val="24"/>
+          <w:szCs w:val="24"/>
+        </w:rPr>
+      </w:pPr>
+      <w:r>
+        <w:rPr>
           <w:noProof/>
-          <w:sz w:val="24"/>
-          <w:szCs w:val="24"/>
         </w:rPr>
         <w:drawing>
-          <wp:anchor distT="0" distB="0" distL="114300" distR="114300" simplePos="0" relativeHeight="251663360" behindDoc="0" locked="0" layoutInCell="1" allowOverlap="1" wp14:anchorId="11E0A013" wp14:editId="7169A57B">
+          <wp:anchor distT="0" distB="0" distL="114300" distR="114300" simplePos="0" relativeHeight="251663360" behindDoc="0" locked="0" layoutInCell="1" allowOverlap="1" wp14:anchorId="5A2CEDE7" wp14:editId="08AF9C00">
             <wp:simplePos x="0" y="0"/>
             <wp:positionH relativeFrom="margin">
               <wp:align>left</wp:align>
@@ -4411,7 +4519,7 @@
                     </pic:cNvPicPr>
                   </pic:nvPicPr>
                   <pic:blipFill>
-                    <a:blip r:embed="rId14">
+                    <a:blip r:embed="rId16">
                       <a:extLst>
                         <a:ext uri="{28A0092B-C50C-407E-A947-70E740481C1C}">
                           <a14:useLocalDpi xmlns:a14="http://schemas.microsoft.com/office/drawing/2010/main" val="0"/>
@@ -4978,21 +5086,13 @@
           <w:tab w:val="left" w:pos="180"/>
         </w:tabs>
         <w:ind w:left="720"/>
-        <w:jc w:val="both"/>
-        <w:rPr>
-          <w:rFonts w:ascii="Arial" w:hAnsi="Arial"/>
-          <w:sz w:val="24"/>
-          <w:szCs w:val="24"/>
-        </w:rPr>
-      </w:pPr>
-      <w:r>
-        <w:rPr>
-          <w:rFonts w:ascii="Arial" w:hAnsi="Arial"/>
-          <w:sz w:val="24"/>
-          <w:szCs w:val="24"/>
-        </w:rPr>
-        <w:t>Este tipo de diagramas muestran los atributos o funciones que va a realizar el sistema. Son de carácter estático y representan a los miembros principales que interactuarán en el sistema.</w:t>
-      </w:r>
+        <w:rPr>
+          <w:rFonts w:ascii="Arial" w:hAnsi="Arial"/>
+          <w:b/>
+          <w:sz w:val="24"/>
+          <w:szCs w:val="24"/>
+        </w:rPr>
+      </w:pPr>
     </w:p>
     <w:p>
       <w:pPr>
@@ -5008,6 +5108,30 @@
           <w:szCs w:val="24"/>
         </w:rPr>
       </w:pPr>
+      <w:r>
+        <w:rPr>
+          <w:rFonts w:ascii="Arial" w:hAnsi="Arial"/>
+          <w:sz w:val="24"/>
+          <w:szCs w:val="24"/>
+        </w:rPr>
+        <w:t>Este tipo de diagramas muestran los atributos</w:t>
+      </w:r>
+      <w:r>
+        <w:rPr>
+          <w:rFonts w:ascii="Arial" w:hAnsi="Arial"/>
+          <w:sz w:val="24"/>
+          <w:szCs w:val="24"/>
+        </w:rPr>
+        <w:t xml:space="preserve"> (públicos y privados) y métodos </w:t>
+      </w:r>
+      <w:r>
+        <w:rPr>
+          <w:rFonts w:ascii="Arial" w:hAnsi="Arial"/>
+          <w:sz w:val="24"/>
+          <w:szCs w:val="24"/>
+        </w:rPr>
+        <w:t>que va a realizar el sistema. Son de carácter estático y representan a los miembros principales que interactuarán en el sistema.</w:t>
+      </w:r>
     </w:p>
     <w:p>
       <w:pPr>
@@ -5045,14 +5169,70 @@
         <w:tabs>
           <w:tab w:val="left" w:pos="180"/>
         </w:tabs>
-        <w:ind w:left="720"/>
-        <w:jc w:val="both"/>
-        <w:rPr>
-          <w:rFonts w:ascii="Arial" w:hAnsi="Arial"/>
-          <w:sz w:val="24"/>
-          <w:szCs w:val="24"/>
-        </w:rPr>
-      </w:pPr>
+        <w:ind w:left="360"/>
+        <w:jc w:val="both"/>
+        <w:rPr>
+          <w:rFonts w:ascii="Arial" w:hAnsi="Arial"/>
+          <w:sz w:val="24"/>
+          <w:szCs w:val="24"/>
+        </w:rPr>
+      </w:pPr>
+      <w:r>
+        <w:rPr>
+          <w:rFonts w:ascii="Arial" w:hAnsi="Arial"/>
+          <w:noProof/>
+          <w:sz w:val="24"/>
+          <w:szCs w:val="24"/>
+        </w:rPr>
+        <w:drawing>
+          <wp:inline distT="0" distB="0" distL="0" distR="0" wp14:anchorId="2BBF6E42" wp14:editId="69F593AB">
+            <wp:extent cx="5391150" cy="4876800"/>
+            <wp:effectExtent l="0" t="0" r="0" b="0"/>
+            <wp:docPr id="5" name="Imagen 5"/>
+            <wp:cNvGraphicFramePr>
+              <a:graphicFrameLocks xmlns:a="http://schemas.openxmlformats.org/drawingml/2006/main" noChangeAspect="1"/>
+            </wp:cNvGraphicFramePr>
+            <a:graphic xmlns:a="http://schemas.openxmlformats.org/drawingml/2006/main">
+              <a:graphicData uri="http://schemas.openxmlformats.org/drawingml/2006/picture">
+                <pic:pic xmlns:pic="http://schemas.openxmlformats.org/drawingml/2006/picture">
+                  <pic:nvPicPr>
+                    <pic:cNvPr id="0" name="Picture 1"/>
+                    <pic:cNvPicPr>
+                      <a:picLocks noChangeAspect="1" noChangeArrowheads="1"/>
+                    </pic:cNvPicPr>
+                  </pic:nvPicPr>
+                  <pic:blipFill>
+                    <a:blip r:embed="rId17">
+                      <a:extLst>
+                        <a:ext uri="{28A0092B-C50C-407E-A947-70E740481C1C}">
+                          <a14:useLocalDpi xmlns:a14="http://schemas.microsoft.com/office/drawing/2010/main" val="0"/>
+                        </a:ext>
+                      </a:extLst>
+                    </a:blip>
+                    <a:srcRect/>
+                    <a:stretch>
+                      <a:fillRect/>
+                    </a:stretch>
+                  </pic:blipFill>
+                  <pic:spPr bwMode="auto">
+                    <a:xfrm>
+                      <a:off x="0" y="0"/>
+                      <a:ext cx="5391150" cy="4876800"/>
+                    </a:xfrm>
+                    <a:prstGeom prst="rect">
+                      <a:avLst/>
+                    </a:prstGeom>
+                    <a:noFill/>
+                    <a:ln>
+                      <a:noFill/>
+                    </a:ln>
+                  </pic:spPr>
+                </pic:pic>
+              </a:graphicData>
+            </a:graphic>
+          </wp:inline>
+        </w:drawing>
+      </w:r>
     </w:p>
     <w:p>
       <w:pPr>
@@ -5134,10 +5314,223 @@
           <w:sz w:val="24"/>
           <w:szCs w:val="24"/>
         </w:rPr>
-        <w:t>trap para darle una apariencia profesional y atractiva al diseño del sistema.</w:t>
-      </w:r>
-      <w:bookmarkStart w:id="0" w:name="_GoBack"/>
-      <w:bookmarkEnd w:id="0"/>
+        <w:t>trap para</w:t>
+      </w:r>
+      <w:r>
+        <w:rPr>
+          <w:rFonts w:ascii="Arial" w:hAnsi="Arial"/>
+          <w:sz w:val="24"/>
+          <w:szCs w:val="24"/>
+        </w:rPr>
+        <w:t xml:space="preserve"> el responsive design y</w:t>
+      </w:r>
+      <w:r>
+        <w:rPr>
+          <w:rFonts w:ascii="Arial" w:hAnsi="Arial"/>
+          <w:sz w:val="24"/>
+          <w:szCs w:val="24"/>
+        </w:rPr>
+        <w:t xml:space="preserve"> darle una apariencia </w:t>
+      </w:r>
+      <w:r>
+        <w:rPr>
+          <w:rFonts w:ascii="Arial" w:hAnsi="Arial"/>
+          <w:sz w:val="24"/>
+          <w:szCs w:val="24"/>
+        </w:rPr>
+        <w:t>amigable</w:t>
+      </w:r>
+      <w:r>
+        <w:rPr>
+          <w:rFonts w:ascii="Arial" w:hAnsi="Arial"/>
+          <w:sz w:val="24"/>
+          <w:szCs w:val="24"/>
+        </w:rPr>
+        <w:t xml:space="preserve"> y atractiva al diseño del sistema.</w:t>
+      </w:r>
+    </w:p>
+    <w:p>
+      <w:pPr>
+        <w:pStyle w:val="Prrafodelista"/>
+        <w:tabs>
+          <w:tab w:val="left" w:pos="180"/>
+        </w:tabs>
+        <w:ind w:left="720"/>
+        <w:jc w:val="both"/>
+        <w:rPr>
+          <w:rFonts w:ascii="Arial" w:hAnsi="Arial"/>
+          <w:sz w:val="24"/>
+          <w:szCs w:val="24"/>
+        </w:rPr>
+      </w:pPr>
+      <w:r>
+        <w:rPr>
+          <w:rFonts w:ascii="Arial" w:hAnsi="Arial"/>
+          <w:noProof/>
+          <w:sz w:val="24"/>
+          <w:szCs w:val="24"/>
+        </w:rPr>
+        <w:drawing>
+          <wp:anchor distT="0" distB="0" distL="114300" distR="114300" simplePos="0" relativeHeight="251666432" behindDoc="0" locked="0" layoutInCell="1" allowOverlap="1" wp14:anchorId="45104F42" wp14:editId="1DBD7B02">
+            <wp:simplePos x="0" y="0"/>
+            <wp:positionH relativeFrom="margin">
+              <wp:align>right</wp:align>
+            </wp:positionH>
+            <wp:positionV relativeFrom="paragraph">
+              <wp:posOffset>170815</wp:posOffset>
+            </wp:positionV>
+            <wp:extent cx="5400040" cy="2533015"/>
+            <wp:effectExtent l="0" t="0" r="0" b="635"/>
+            <wp:wrapNone/>
+            <wp:docPr id="7" name="Imagen 7"/>
+            <wp:cNvGraphicFramePr>
+              <a:graphicFrameLocks xmlns:a="http://schemas.openxmlformats.org/drawingml/2006/main" noChangeAspect="1"/>
+            </wp:cNvGraphicFramePr>
+            <a:graphic xmlns:a="http://schemas.openxmlformats.org/drawingml/2006/main">
+              <a:graphicData uri="http://schemas.openxmlformats.org/drawingml/2006/picture">
+                <pic:pic xmlns:pic="http://schemas.openxmlformats.org/drawingml/2006/picture">
+                  <pic:nvPicPr>
+                    <pic:cNvPr id="0" name="Picture 3"/>
+                    <pic:cNvPicPr>
+                      <a:picLocks noChangeAspect="1" noChangeArrowheads="1"/>
+                    </pic:cNvPicPr>
+                  </pic:nvPicPr>
+                  <pic:blipFill>
+                    <a:blip r:embed="rId18">
+                      <a:extLst>
+                        <a:ext uri="{28A0092B-C50C-407E-A947-70E740481C1C}">
+                          <a14:useLocalDpi xmlns:a14="http://schemas.microsoft.com/office/drawing/2010/main" val="0"/>
+                        </a:ext>
+                      </a:extLst>
+                    </a:blip>
+                    <a:srcRect/>
+                    <a:stretch>
+                      <a:fillRect/>
+                    </a:stretch>
+                  </pic:blipFill>
+                  <pic:spPr bwMode="auto">
+                    <a:xfrm>
+                      <a:off x="0" y="0"/>
+                      <a:ext cx="5400040" cy="2533015"/>
+                    </a:xfrm>
+                    <a:prstGeom prst="rect">
+                      <a:avLst/>
+                    </a:prstGeom>
+                    <a:noFill/>
+                    <a:ln>
+                      <a:noFill/>
+                    </a:ln>
+                  </pic:spPr>
+                </pic:pic>
+              </a:graphicData>
+            </a:graphic>
+            <wp14:sizeRelH relativeFrom="page">
+              <wp14:pctWidth>0</wp14:pctWidth>
+            </wp14:sizeRelH>
+            <wp14:sizeRelV relativeFrom="page">
+              <wp14:pctHeight>0</wp14:pctHeight>
+            </wp14:sizeRelV>
+          </wp:anchor>
+        </w:drawing>
+      </w:r>
+    </w:p>
+    <w:p>
+      <w:pPr>
+        <w:rPr>
+          <w:rFonts w:ascii="Arial" w:hAnsi="Arial"/>
+          <w:sz w:val="24"/>
+          <w:szCs w:val="24"/>
+        </w:rPr>
+      </w:pPr>
+      <w:r>
+        <w:rPr>
+          <w:rFonts w:ascii="Arial" w:hAnsi="Arial"/>
+          <w:noProof/>
+          <w:sz w:val="24"/>
+          <w:szCs w:val="24"/>
+        </w:rPr>
+        <w:drawing>
+          <wp:inline distT="0" distB="0" distL="0" distR="0" wp14:anchorId="6F986F86" wp14:editId="45FB50E1">
+            <wp:extent cx="5391150" cy="3190875"/>
+            <wp:effectExtent l="0" t="0" r="0" b="9525"/>
+            <wp:docPr id="8" name="Imagen 8"/>
+            <wp:cNvGraphicFramePr>
+              <a:graphicFrameLocks xmlns:a="http://schemas.openxmlformats.org/drawingml/2006/main" noChangeAspect="1"/>
+            </wp:cNvGraphicFramePr>
+            <a:graphic xmlns:a="http://schemas.openxmlformats.org/drawingml/2006/main">
+              <a:graphicData uri="http://schemas.openxmlformats.org/drawingml/2006/picture">
+                <pic:pic xmlns:pic="http://schemas.openxmlformats.org/drawingml/2006/picture">
+                  <pic:nvPicPr>
+                    <pic:cNvPr id="0" name="Picture 4"/>
+                    <pic:cNvPicPr>
+                      <a:picLocks noChangeAspect="1" noChangeArrowheads="1"/>
+                    </pic:cNvPicPr>
+                  </pic:nvPicPr>
+                  <pic:blipFill>
+                    <a:blip r:embed="rId19">
+                      <a:extLst>
+                        <a:ext uri="{28A0092B-C50C-407E-A947-70E740481C1C}">
+                          <a14:useLocalDpi xmlns:a14="http://schemas.microsoft.com/office/drawing/2010/main" val="0"/>
+                        </a:ext>
+                      </a:extLst>
+                    </a:blip>
+                    <a:srcRect/>
+                    <a:stretch>
+                      <a:fillRect/>
+                    </a:stretch>
+                  </pic:blipFill>
+                  <pic:spPr bwMode="auto">
+                    <a:xfrm>
+                      <a:off x="0" y="0"/>
+                      <a:ext cx="5391150" cy="3190875"/>
+                    </a:xfrm>
+                    <a:prstGeom prst="rect">
+                      <a:avLst/>
+                    </a:prstGeom>
+                    <a:noFill/>
+                    <a:ln>
+                      <a:noFill/>
+                    </a:ln>
+                  </pic:spPr>
+                </pic:pic>
+              </a:graphicData>
+            </a:graphic>
+          </wp:inline>
+        </w:drawing>
+      </w:r>
+    </w:p>
+    <w:p>
+      <w:pPr>
+        <w:rPr>
+          <w:rFonts w:ascii="Arial" w:eastAsia="Calibri" w:hAnsi="Arial" w:cs="Arial"/>
+          <w:sz w:val="24"/>
+          <w:szCs w:val="24"/>
+          <w:lang w:eastAsia="es-ES"/>
+        </w:rPr>
+      </w:pPr>
+      <w:r>
+        <w:rPr>
+          <w:rFonts w:ascii="Arial" w:hAnsi="Arial"/>
+          <w:sz w:val="24"/>
+          <w:szCs w:val="24"/>
+        </w:rPr>
+        <w:br w:type="page"/>
+      </w:r>
+    </w:p>
+    <w:p>
+      <w:pPr>
+        <w:pStyle w:val="Prrafodelista"/>
+        <w:tabs>
+          <w:tab w:val="left" w:pos="180"/>
+        </w:tabs>
+        <w:ind w:left="180"/>
+        <w:jc w:val="both"/>
+        <w:rPr>
+          <w:rFonts w:ascii="Arial" w:hAnsi="Arial"/>
+          <w:sz w:val="24"/>
+          <w:szCs w:val="24"/>
+        </w:rPr>
+      </w:pPr>
     </w:p>
     <w:sectPr>
       <w:pgSz w:w="11906" w:h="16838"/>

</xml_diff>